<commit_message>
Finish with good_hands app
</commit_message>
<xml_diff>
--- a/архитектура.docx
+++ b/архитектура.docx
@@ -31,72 +31,128 @@
     <w:p>
       <w:pPr>
         <w:rPr>
-          <w:color w:val="000000" w:themeColor="text1"/>
-        </w:rPr>
-      </w:pPr>
-      <w:r>
-        <w:rPr>
-          <w:color w:val="000000" w:themeColor="text1"/>
+          <w:color w:val="70AD47" w:themeColor="accent6"/>
+        </w:rPr>
+      </w:pPr>
+      <w:r>
+        <w:rPr>
+          <w:color w:val="70AD47" w:themeColor="accent6"/>
         </w:rPr>
         <w:t>3. Раздел «Пропавшие животные» и страница с формой для добавления объявления</w:t>
       </w:r>
     </w:p>
     <w:p>
-      <w:r>
-        <w:t xml:space="preserve">4. </w:t>
-      </w:r>
-      <w:r>
-        <w:t>Раздел «</w:t>
-      </w:r>
-      <w:r>
-        <w:t>Животные в добрые руки</w:t>
-      </w:r>
-      <w:r>
-        <w:t>» и страница с формой для добавления объявления</w:t>
+      <w:pPr>
+        <w:rPr>
+          <w:color w:val="70AD47" w:themeColor="accent6"/>
+        </w:rPr>
+      </w:pPr>
+      <w:r>
+        <w:rPr>
+          <w:color w:val="70AD47" w:themeColor="accent6"/>
+        </w:rPr>
+        <w:t>4. Раздел «Животные в добрые руки» и страница с формой для добавления объявления</w:t>
+      </w:r>
+    </w:p>
+    <w:p>
+      <w:r>
+        <w:t>5. Аутентификация пользователей</w:t>
+      </w:r>
+    </w:p>
+    <w:p>
+      <w:pPr>
+        <w:rPr>
+          <w:color w:val="70AD47" w:themeColor="accent6"/>
+        </w:rPr>
+      </w:pPr>
+      <w:r>
+        <w:rPr>
+          <w:color w:val="70AD47" w:themeColor="accent6"/>
+        </w:rPr>
+        <w:tab/>
+        <w:t xml:space="preserve">5.1 Регистрация </w:t>
+      </w:r>
+    </w:p>
+    <w:p>
+      <w:pPr>
+        <w:rPr>
+          <w:color w:val="70AD47" w:themeColor="accent6"/>
+        </w:rPr>
+      </w:pPr>
+      <w:r>
+        <w:rPr>
+          <w:color w:val="70AD47" w:themeColor="accent6"/>
+        </w:rPr>
+        <w:tab/>
+        <w:t>5.2 Логин</w:t>
+      </w:r>
+    </w:p>
+    <w:p>
+      <w:r>
+        <w:tab/>
+        <w:t>5.3 Изменение/восстановление пароля</w:t>
+      </w:r>
+    </w:p>
+    <w:p>
+      <w:pPr>
+        <w:rPr>
+          <w:color w:val="70AD47" w:themeColor="accent6"/>
+        </w:rPr>
+      </w:pPr>
+      <w:r>
+        <w:rPr>
+          <w:color w:val="70AD47" w:themeColor="accent6"/>
+        </w:rPr>
+        <w:t>6. Авторизация пользователей</w:t>
+      </w:r>
+    </w:p>
+    <w:p>
+      <w:pPr>
+        <w:rPr>
+          <w:color w:val="70AD47" w:themeColor="accent6"/>
+        </w:rPr>
+      </w:pPr>
+      <w:r>
+        <w:rPr>
+          <w:color w:val="70AD47" w:themeColor="accent6"/>
+        </w:rPr>
+        <w:tab/>
+      </w:r>
+      <w:r>
+        <w:rPr>
+          <w:color w:val="70AD47" w:themeColor="accent6"/>
+        </w:rPr>
+        <w:t>6.1</w:t>
+      </w:r>
+      <w:r>
+        <w:rPr>
+          <w:color w:val="70AD47" w:themeColor="accent6"/>
+        </w:rPr>
+        <w:t xml:space="preserve"> Полный доступ к своим объявлениям, для чужих</w:t>
       </w:r>
       <w:bookmarkStart w:id="0" w:name="_GoBack"/>
       <w:bookmarkEnd w:id="0"/>
-    </w:p>
-    <w:p>
-      <w:r>
-        <w:t>5. Аутентификация пользователей</w:t>
-      </w:r>
-    </w:p>
-    <w:p>
-      <w:r>
+      <w:r>
+        <w:rPr>
+          <w:color w:val="70AD47" w:themeColor="accent6"/>
+        </w:rPr>
+        <w:t xml:space="preserve"> – только просмотр</w:t>
+      </w:r>
+    </w:p>
+    <w:p>
+      <w:pPr>
+        <w:rPr>
+          <w:color w:val="70AD47" w:themeColor="accent6"/>
+        </w:rPr>
+      </w:pPr>
+      <w:r>
+        <w:rPr>
+          <w:color w:val="70AD47" w:themeColor="accent6"/>
+        </w:rPr>
         <w:tab/>
-        <w:t xml:space="preserve">5.1 Регистрация </w:t>
-      </w:r>
-    </w:p>
-    <w:p>
-      <w:r>
-        <w:tab/>
-        <w:t>5.2 Логин</w:t>
-      </w:r>
-    </w:p>
-    <w:p>
-      <w:r>
-        <w:tab/>
-        <w:t>5.3 Изменение/восстановление пароля</w:t>
-      </w:r>
-    </w:p>
-    <w:p>
-      <w:r>
-        <w:t>6. Авторизация пользователей</w:t>
-      </w:r>
-    </w:p>
-    <w:p>
-      <w:r>
-        <w:tab/>
-      </w:r>
-      <w:r>
-        <w:t xml:space="preserve">5.4 </w:t>
-      </w:r>
-      <w:r>
-        <w:t>Полный доступ к своим объявлениям, для чужих – только просмотр</w:t>
-      </w:r>
-    </w:p>
-    <w:p/>
+        <w:t>6.2 Супер-пользователи имеют полный доступ ко всем объявлениям</w:t>
+      </w:r>
+    </w:p>
     <w:p>
       <w:r>
         <w:t>7. Административные функции</w:t>

</xml_diff>